<commit_message>
Laest version of application Installer created
</commit_message>
<xml_diff>
--- a/RADAVInstaller/WorkLog.docx
+++ b/RADAVInstaller/WorkLog.docx
@@ -1,21 +1,631 @@
 
 <file path=word/document.xml><?xml version="1.0" encoding="utf-8"?>
-<w:document xmlns:wpc="http://schemas.microsoft.com/office/word/2010/wordprocessingCanvas" xmlns:cx="http://schemas.microsoft.com/office/drawing/2014/chartex" xmlns:cx1="http://schemas.microsoft.com/office/drawing/2015/9/8/chartex" xmlns:cx2="http://schemas.microsoft.com/office/drawing/2015/10/21/chartex" xmlns:cx3="http://schemas.microsoft.com/office/drawing/2016/5/9/chartex" xmlns:cx4="http://schemas.microsoft.com/office/drawing/2016/5/10/chartex" xmlns:cx5="http://schemas.microsoft.com/office/drawing/2016/5/11/chartex" xmlns:cx6="http://schemas.microsoft.com/office/drawing/2016/5/12/chartex" xmlns:cx7="http://schemas.microsoft.com/office/drawing/2016/5/13/chartex" xmlns:cx8="http://schemas.microsoft.com/office/drawing/2016/5/14/chartex" xmlns:mc="http://schemas.openxmlformats.org/markup-compatibility/2006" xmlns:o="urn:schemas-microsoft-com:office:office" xmlns:r="http://schemas.openxmlformats.org/officeDocument/2006/relationships" xmlns:m="http://schemas.openxmlformats.org/officeDocument/2006/math" xmlns:v="urn:schemas-microsoft-com:vml" xmlns:wp14="http://schemas.microsoft.com/office/word/2010/wordprocessingDrawing" xmlns:wp="http://schemas.openxmlformats.org/drawingml/2006/wordprocessingDrawing" xmlns:w10="urn:schemas-microsoft-com:office:word" xmlns:w="http://schemas.openxmlformats.org/wordprocessingml/2006/main" xmlns:w14="http://schemas.microsoft.com/office/word/2010/wordml" xmlns:w15="http://schemas.microsoft.com/office/word/2012/wordml" xmlns:w16se="http://schemas.microsoft.com/office/word/2015/wordml/symex" xmlns:wpg="http://schemas.microsoft.com/office/word/2010/wordprocessingGroup" xmlns:wpi="http://schemas.microsoft.com/office/word/2010/wordprocessingInk" xmlns:wne="http://schemas.microsoft.com/office/word/2006/wordml" xmlns:wps="http://schemas.microsoft.com/office/word/2010/wordprocessingShape" mc:Ignorable="w14 w15 w16se wp14">
+<w:document xmlns:wpc="http://schemas.microsoft.com/office/word/2010/wordprocessingCanvas" xmlns:cx="http://schemas.microsoft.com/office/drawing/2014/chartex" xmlns:cx1="http://schemas.microsoft.com/office/drawing/2015/9/8/chartex" xmlns:cx2="http://schemas.microsoft.com/office/drawing/2015/10/21/chartex" xmlns:cx3="http://schemas.microsoft.com/office/drawing/2016/5/9/chartex" xmlns:cx4="http://schemas.microsoft.com/office/drawing/2016/5/10/chartex" xmlns:cx5="http://schemas.microsoft.com/office/drawing/2016/5/11/chartex" xmlns:cx6="http://schemas.microsoft.com/office/drawing/2016/5/12/chartex" xmlns:cx7="http://schemas.microsoft.com/office/drawing/2016/5/13/chartex" xmlns:cx8="http://schemas.microsoft.com/office/drawing/2016/5/14/chartex" xmlns:mc="http://schemas.openxmlformats.org/markup-compatibility/2006" xmlns:aink="http://schemas.microsoft.com/office/drawing/2016/ink" xmlns:o="urn:schemas-microsoft-com:office:office" xmlns:r="http://schemas.openxmlformats.org/officeDocument/2006/relationships" xmlns:m="http://schemas.openxmlformats.org/officeDocument/2006/math" xmlns:v="urn:schemas-microsoft-com:vml" xmlns:wp14="http://schemas.microsoft.com/office/word/2010/wordprocessingDrawing" xmlns:wp="http://schemas.openxmlformats.org/drawingml/2006/wordprocessingDrawing" xmlns:w10="urn:schemas-microsoft-com:office:word" xmlns:w="http://schemas.openxmlformats.org/wordprocessingml/2006/main" xmlns:w14="http://schemas.microsoft.com/office/word/2010/wordml" xmlns:w15="http://schemas.microsoft.com/office/word/2012/wordml" xmlns:w16se="http://schemas.microsoft.com/office/word/2015/wordml/symex" xmlns:wpg="http://schemas.microsoft.com/office/word/2010/wordprocessingGroup" xmlns:wpi="http://schemas.microsoft.com/office/word/2010/wordprocessingInk" xmlns:wne="http://schemas.microsoft.com/office/word/2006/wordml" xmlns:wps="http://schemas.microsoft.com/office/word/2010/wordprocessingShape" mc:Ignorable="w14 w15 w16se wp14">
   <w:body>
     <w:p>
       <w:pPr>
+        <w:pStyle w:val="ListParagraph"/>
+        <w:numPr>
+          <w:ilvl w:val="0"/>
+          <w:numId w:val="1"/>
+        </w:numPr>
+        <w:rPr>
+          <w:b/>
+        </w:rPr>
+      </w:pPr>
+      <w:r>
+        <w:rPr>
+          <w:b/>
+        </w:rPr>
+        <w:t>Enter QT and open the RADAV application</w:t>
+      </w:r>
+      <w:r>
+        <w:rPr>
+          <w:b/>
+        </w:rPr>
+        <w:t xml:space="preserve"> </w:t>
+      </w:r>
+    </w:p>
+    <w:p>
+      <w:pPr>
+        <w:pStyle w:val="ListParagraph"/>
+        <w:numPr>
+          <w:ilvl w:val="1"/>
+          <w:numId w:val="1"/>
+        </w:numPr>
+        <w:rPr>
+          <w:b/>
+        </w:rPr>
+      </w:pPr>
+      <w:r>
+        <w:rPr>
+          <w:b/>
+        </w:rPr>
+        <w:t>Once QT is loaded in the QT creator application click on the Build menu and click:</w:t>
+      </w:r>
+    </w:p>
+    <w:p>
+      <w:pPr>
+        <w:pStyle w:val="ListParagraph"/>
+        <w:numPr>
+          <w:ilvl w:val="2"/>
+          <w:numId w:val="1"/>
+        </w:numPr>
+        <w:rPr>
+          <w:b/>
+        </w:rPr>
+      </w:pPr>
+      <w:r>
+        <w:rPr>
+          <w:b/>
+        </w:rPr>
+        <w:t>Clean All</w:t>
+      </w:r>
+    </w:p>
+    <w:p>
+      <w:pPr>
+        <w:pStyle w:val="ListParagraph"/>
+        <w:numPr>
+          <w:ilvl w:val="2"/>
+          <w:numId w:val="1"/>
+        </w:numPr>
+        <w:rPr>
+          <w:b/>
+        </w:rPr>
+      </w:pPr>
+      <w:r>
+        <w:rPr>
+          <w:b/>
+        </w:rPr>
+        <w:t xml:space="preserve">Run </w:t>
+      </w:r>
+      <w:proofErr w:type="spellStart"/>
+      <w:r>
+        <w:rPr>
+          <w:b/>
+        </w:rPr>
+        <w:t>QMake</w:t>
+      </w:r>
+      <w:proofErr w:type="spellEnd"/>
+    </w:p>
+    <w:p>
+      <w:pPr>
+        <w:pStyle w:val="ListParagraph"/>
+        <w:numPr>
+          <w:ilvl w:val="2"/>
+          <w:numId w:val="1"/>
+        </w:numPr>
+        <w:rPr>
+          <w:b/>
+        </w:rPr>
+      </w:pPr>
+      <w:r>
+        <w:rPr>
+          <w:b/>
+        </w:rPr>
+        <w:t>Run the application to ensure functionality</w:t>
+      </w:r>
+    </w:p>
+    <w:p>
+      <w:pPr>
+        <w:pStyle w:val="ListParagraph"/>
+        <w:numPr>
+          <w:ilvl w:val="1"/>
+          <w:numId w:val="1"/>
+        </w:numPr>
+        <w:rPr>
+          <w:b/>
+        </w:rPr>
+      </w:pPr>
+      <w:r>
+        <w:rPr>
+          <w:b/>
+        </w:rPr>
+        <w:t>In the lower left corner of the creator is the build settings button</w:t>
+      </w:r>
+    </w:p>
+    <w:p>
+      <w:pPr>
+        <w:pStyle w:val="ListParagraph"/>
+        <w:ind w:left="1440"/>
+        <w:rPr>
+          <w:b/>
+        </w:rPr>
+      </w:pPr>
+    </w:p>
+    <w:p>
+      <w:pPr>
+        <w:pStyle w:val="ListParagraph"/>
+        <w:ind w:left="1440"/>
+        <w:rPr>
+          <w:b/>
+        </w:rPr>
+      </w:pPr>
+      <w:r>
+        <w:rPr>
+          <w:b/>
+          <w:noProof/>
+        </w:rPr>
+        <w:drawing>
+          <wp:anchor distT="0" distB="0" distL="114300" distR="114300" simplePos="0" relativeHeight="251659264" behindDoc="0" locked="0" layoutInCell="1" allowOverlap="1">
+            <wp:simplePos x="0" y="0"/>
+            <wp:positionH relativeFrom="column">
+              <wp:posOffset>323850</wp:posOffset>
+            </wp:positionH>
+            <wp:positionV relativeFrom="paragraph">
+              <wp:posOffset>170815</wp:posOffset>
+            </wp:positionV>
+            <wp:extent cx="5943600" cy="3343275"/>
+            <wp:effectExtent l="0" t="0" r="0" b="9525"/>
+            <wp:wrapTight wrapText="bothSides">
+              <wp:wrapPolygon edited="0">
+                <wp:start x="0" y="0"/>
+                <wp:lineTo x="0" y="21538"/>
+                <wp:lineTo x="21531" y="21538"/>
+                <wp:lineTo x="21531" y="0"/>
+                <wp:lineTo x="0" y="0"/>
+              </wp:wrapPolygon>
+            </wp:wrapTight>
+            <wp:docPr id="3" name="Picture 3"/>
+            <wp:cNvGraphicFramePr>
+              <a:graphicFrameLocks xmlns:a="http://schemas.openxmlformats.org/drawingml/2006/main" noChangeAspect="1"/>
+            </wp:cNvGraphicFramePr>
+            <a:graphic xmlns:a="http://schemas.openxmlformats.org/drawingml/2006/main">
+              <a:graphicData uri="http://schemas.openxmlformats.org/drawingml/2006/picture">
+                <pic:pic xmlns:pic="http://schemas.openxmlformats.org/drawingml/2006/picture">
+                  <pic:nvPicPr>
+                    <pic:cNvPr id="3" name="selectRelease.png"/>
+                    <pic:cNvPicPr/>
+                  </pic:nvPicPr>
+                  <pic:blipFill>
+                    <a:blip r:embed="rId5">
+                      <a:extLst>
+                        <a:ext uri="{28A0092B-C50C-407E-A947-70E740481C1C}">
+                          <a14:useLocalDpi xmlns:a14="http://schemas.microsoft.com/office/drawing/2010/main" val="0"/>
+                        </a:ext>
+                      </a:extLst>
+                    </a:blip>
+                    <a:stretch>
+                      <a:fillRect/>
+                    </a:stretch>
+                  </pic:blipFill>
+                  <pic:spPr>
+                    <a:xfrm>
+                      <a:off x="0" y="0"/>
+                      <a:ext cx="5943600" cy="3343275"/>
+                    </a:xfrm>
+                    <a:prstGeom prst="rect">
+                      <a:avLst/>
+                    </a:prstGeom>
+                  </pic:spPr>
+                </pic:pic>
+              </a:graphicData>
+            </a:graphic>
+          </wp:anchor>
+        </w:drawing>
+      </w:r>
+    </w:p>
+    <w:p>
+      <w:pPr>
+        <w:pStyle w:val="ListParagraph"/>
+        <w:numPr>
+          <w:ilvl w:val="1"/>
+          <w:numId w:val="1"/>
+        </w:numPr>
+        <w:rPr>
+          <w:b/>
+        </w:rPr>
+      </w:pPr>
+      <w:r>
+        <w:rPr>
+          <w:b/>
+        </w:rPr>
+        <w:t>Run the application again in release mode</w:t>
+      </w:r>
+      <w:r>
+        <w:rPr>
+          <w:b/>
+        </w:rPr>
+        <w:t xml:space="preserve"> to ensure functionality</w:t>
+      </w:r>
+    </w:p>
+    <w:p>
+      <w:pPr>
+        <w:pStyle w:val="ListParagraph"/>
+        <w:numPr>
+          <w:ilvl w:val="0"/>
+          <w:numId w:val="1"/>
+        </w:numPr>
+        <w:rPr>
+          <w:b/>
+        </w:rPr>
+      </w:pPr>
+      <w:r>
+        <w:rPr>
+          <w:b/>
+        </w:rPr>
+        <w:t>First enter the build folder that contains the latest application build</w:t>
+      </w:r>
+      <w:r>
+        <w:rPr>
+          <w:b/>
+        </w:rPr>
+        <w:t xml:space="preserve"> (Will have -</w:t>
+      </w:r>
+      <w:proofErr w:type="spellStart"/>
+      <w:r>
+        <w:rPr>
+          <w:b/>
+        </w:rPr>
+        <w:t>Releas</w:t>
+      </w:r>
+      <w:proofErr w:type="spellEnd"/>
+      <w:r>
+        <w:rPr>
+          <w:b/>
+        </w:rPr>
+        <w:t xml:space="preserve"> appended to the end of the build folder name in a command prompt.</w:t>
+      </w:r>
+    </w:p>
+    <w:p>
+      <w:pPr>
+        <w:pStyle w:val="ListParagraph"/>
+        <w:numPr>
+          <w:ilvl w:val="0"/>
+          <w:numId w:val="1"/>
+        </w:numPr>
+        <w:rPr>
+          <w:b/>
+        </w:rPr>
+      </w:pPr>
+      <w:r>
+        <w:rPr>
+          <w:b/>
+        </w:rPr>
+        <w:t>Run the following command line argument to build the dependency list for the application</w:t>
+      </w:r>
+      <w:r>
+        <w:rPr>
+          <w:b/>
+        </w:rPr>
+        <w:t xml:space="preserve"> including resource </w:t>
+      </w:r>
+      <w:proofErr w:type="spellStart"/>
+      <w:r>
+        <w:rPr>
+          <w:b/>
+        </w:rPr>
+        <w:t>folde</w:t>
+      </w:r>
+      <w:proofErr w:type="spellEnd"/>
+      <w:r>
+        <w:rPr>
+          <w:b/>
+        </w:rPr>
+        <w:t>.</w:t>
+      </w:r>
+    </w:p>
+    <w:p>
+      <w:pPr>
+        <w:pStyle w:val="ListParagraph"/>
+        <w:numPr>
+          <w:ilvl w:val="1"/>
+          <w:numId w:val="1"/>
+        </w:numPr>
+      </w:pPr>
+      <w:r>
+        <w:t xml:space="preserve">&lt;location of QT </w:t>
+      </w:r>
+      <w:proofErr w:type="gramStart"/>
+      <w:r>
+        <w:t>install</w:t>
+      </w:r>
+      <w:proofErr w:type="gramEnd"/>
+      <w:r>
+        <w:t>&gt;\</w:t>
+      </w:r>
+      <w:r>
+        <w:t xml:space="preserve">windeployqt.exe </w:t>
+      </w:r>
+      <w:r>
+        <w:t>exe --</w:t>
+      </w:r>
+      <w:proofErr w:type="spellStart"/>
+      <w:r>
+        <w:t>qmldir</w:t>
+      </w:r>
+      <w:proofErr w:type="spellEnd"/>
+      <w:r>
+        <w:t xml:space="preserve"> "</w:t>
+      </w:r>
+      <w:r>
+        <w:t xml:space="preserve">&lt;location of resource </w:t>
+      </w:r>
+      <w:proofErr w:type="spellStart"/>
+      <w:r>
+        <w:t>folde</w:t>
+      </w:r>
+      <w:proofErr w:type="spellEnd"/>
+      <w:r>
+        <w:t>&gt;</w:t>
+      </w:r>
+      <w:r>
+        <w:t>"</w:t>
+      </w:r>
+      <w:r>
+        <w:t xml:space="preserve"> </w:t>
+      </w:r>
+      <w:r>
+        <w:t>RADAV</w:t>
+      </w:r>
+      <w:r>
+        <w:t>.exe</w:t>
+      </w:r>
+    </w:p>
+    <w:p>
+      <w:pPr>
+        <w:pStyle w:val="ListParagraph"/>
+        <w:numPr>
+          <w:ilvl w:val="2"/>
+          <w:numId w:val="1"/>
+        </w:numPr>
+      </w:pPr>
+      <w:r>
+        <w:rPr>
+          <w:b/>
+        </w:rPr>
+        <w:t>Example “</w:t>
+      </w:r>
+      <w:r>
+        <w:t>d:\IDEs\</w:t>
+      </w:r>
+      <w:proofErr w:type="spellStart"/>
+      <w:r>
+        <w:t>Qt</w:t>
+      </w:r>
+      <w:proofErr w:type="spellEnd"/>
+      <w:r>
+        <w:t>\5.7\msvc2015_64\bin\windeployqt.exe --</w:t>
+      </w:r>
+      <w:proofErr w:type="spellStart"/>
+      <w:r>
+        <w:t>qmldir</w:t>
+      </w:r>
+      <w:proofErr w:type="spellEnd"/>
+      <w:r>
+        <w:t xml:space="preserve"> "</w:t>
+      </w:r>
+      <w:r>
+        <w:t>D:\GitHub\ESRA-CS-Team-Post-Expo\RADAV_APPLICATION\Resources</w:t>
+      </w:r>
+      <w:r>
+        <w:t>” RADAV.exe</w:t>
+      </w:r>
+      <w:r>
+        <w:t>”</w:t>
+      </w:r>
+    </w:p>
+    <w:p>
+      <w:pPr>
+        <w:pStyle w:val="ListParagraph"/>
+        <w:numPr>
+          <w:ilvl w:val="0"/>
+          <w:numId w:val="1"/>
+        </w:numPr>
+      </w:pPr>
+      <w:r>
+        <w:t xml:space="preserve">Now go to location of the installer package files and </w:t>
+      </w:r>
+      <w:r>
+        <w:t>create</w:t>
+      </w:r>
+      <w:r>
+        <w:t xml:space="preserve"> a folder for your version of the installer.</w:t>
+      </w:r>
+    </w:p>
+    <w:p>
+      <w:pPr>
+        <w:pStyle w:val="ListParagraph"/>
+        <w:numPr>
+          <w:ilvl w:val="0"/>
+          <w:numId w:val="1"/>
+        </w:numPr>
+      </w:pPr>
+      <w:r>
+        <w:t>Copy the existing “config” and “package” folders into your new folder</w:t>
+      </w:r>
+    </w:p>
+    <w:p>
+      <w:pPr>
+        <w:pStyle w:val="ListParagraph"/>
+        <w:numPr>
+          <w:ilvl w:val="0"/>
+          <w:numId w:val="1"/>
+        </w:numPr>
+      </w:pPr>
+      <w:r>
+        <w:t>Copy the contents of the &lt;location of build -Release&gt; all files and folders into &lt;location of your installer package&gt;\package\</w:t>
+      </w:r>
+      <w:proofErr w:type="spellStart"/>
+      <w:r>
+        <w:t>com.vendor.product</w:t>
+      </w:r>
+      <w:proofErr w:type="spellEnd"/>
+      <w:r>
+        <w:t>\data</w:t>
+      </w:r>
+    </w:p>
+    <w:p>
+      <w:r>
+        <w:lastRenderedPageBreak/>
+        <w:t>Example “</w:t>
+      </w:r>
+      <w:r>
+        <w:t>“</w:t>
+      </w:r>
+      <w:proofErr w:type="gramStart"/>
+      <w:r>
+        <w:t>D:\GitHub\ESRA-CS-Team-Post-Expo\build-RADAV-Desktop_Qt_5_7_1_MSVC2015_64bit-Release\release</w:t>
+      </w:r>
+      <w:r>
+        <w:t>”</w:t>
+      </w:r>
+      <w:r>
+        <w:t xml:space="preserve"> </w:t>
+      </w:r>
+      <w:r>
+        <w:t xml:space="preserve"> to</w:t>
+      </w:r>
+      <w:proofErr w:type="gramEnd"/>
+      <w:r>
+        <w:t xml:space="preserve"> “</w:t>
+      </w:r>
+      <w:r>
+        <w:t>D:\GitHub\ESRA-CS-Team-Post-Expo\RADAVInstaller\radavInstallerV3</w:t>
+      </w:r>
+      <w:r>
+        <w:t>\package\com.vendor.product\data”</w:t>
+      </w:r>
+    </w:p>
+    <w:p>
+      <w:pPr>
+        <w:pStyle w:val="ListParagraph"/>
+        <w:numPr>
+          <w:ilvl w:val="0"/>
+          <w:numId w:val="1"/>
+        </w:numPr>
+      </w:pPr>
+      <w:r>
+        <w:t>Finally run the following command from the root of your new installer folder.</w:t>
+      </w:r>
+    </w:p>
+    <w:p>
+      <w:pPr>
+        <w:pStyle w:val="ListParagraph"/>
+        <w:numPr>
+          <w:ilvl w:val="1"/>
+          <w:numId w:val="1"/>
+        </w:numPr>
+      </w:pPr>
+      <w:r>
+        <w:t>Run command &lt;location of QT installer framework&gt;\2.0\bin\binarycreator.exe &lt;proper flags&gt; name of application installer</w:t>
+      </w:r>
+    </w:p>
+    <w:p>
+      <w:pPr>
+        <w:pStyle w:val="ListParagraph"/>
+        <w:numPr>
+          <w:ilvl w:val="2"/>
+          <w:numId w:val="1"/>
+        </w:numPr>
+        <w:rPr>
+          <w:sz w:val="24"/>
+          <w:szCs w:val="24"/>
+        </w:rPr>
+      </w:pPr>
+      <w:r>
+        <w:t>Example: from “</w:t>
+      </w:r>
+      <w:r>
+        <w:t>D:\GitHub\ESRA-CS-Team-Post-Expo\RADAVInstaller\radavInstallerV3</w:t>
+      </w:r>
+      <w:r>
+        <w:t>” run command “</w:t>
+      </w:r>
+      <w:r>
+        <w:rPr>
+          <w:sz w:val="24"/>
+          <w:szCs w:val="24"/>
+        </w:rPr>
+        <w:t>d:\IDEs\</w:t>
+      </w:r>
+      <w:proofErr w:type="spellStart"/>
+      <w:r>
+        <w:rPr>
+          <w:sz w:val="24"/>
+          <w:szCs w:val="24"/>
+        </w:rPr>
+        <w:t>Qt</w:t>
+      </w:r>
+      <w:proofErr w:type="spellEnd"/>
+      <w:r>
+        <w:rPr>
+          <w:sz w:val="24"/>
+          <w:szCs w:val="24"/>
+        </w:rPr>
+        <w:t>\Tools\</w:t>
+      </w:r>
+      <w:proofErr w:type="spellStart"/>
+      <w:r>
+        <w:rPr>
+          <w:sz w:val="24"/>
+          <w:szCs w:val="24"/>
+        </w:rPr>
+        <w:t>QtInstallerFramework</w:t>
+      </w:r>
+      <w:proofErr w:type="spellEnd"/>
+      <w:r>
+        <w:rPr>
+          <w:sz w:val="24"/>
+          <w:szCs w:val="24"/>
+        </w:rPr>
+        <w:t>\2.0\bin\binarycreator.exe --verbose --offline-only -c config\config.xml -p package RADAVInstall.exe</w:t>
+      </w:r>
+    </w:p>
+    <w:p>
+      <w:pPr>
+        <w:pStyle w:val="ListParagraph"/>
+        <w:numPr>
+          <w:ilvl w:val="0"/>
+          <w:numId w:val="1"/>
+        </w:numPr>
+      </w:pPr>
+      <w:r>
+        <w:rPr>
+          <w:sz w:val="24"/>
+          <w:szCs w:val="24"/>
+        </w:rPr>
+        <w:t>Test your new installer.</w:t>
+      </w:r>
+    </w:p>
+    <w:p>
+      <w:r>
+        <w:t xml:space="preserve">Feel free to modify installer as needed. Use the QT documentation reference site at: </w:t>
+      </w:r>
+      <w:hyperlink r:id="rId6" w:history="1">
+        <w:r>
+          <w:rPr>
+            <w:rStyle w:val="Hyperlink"/>
+          </w:rPr>
+          <w:t>http://doc.qt.io/qtinstallerframework/index.html</w:t>
+        </w:r>
+      </w:hyperlink>
+    </w:p>
+    <w:p>
+      <w:bookmarkStart w:id="0" w:name="_GoBack"/>
+      <w:bookmarkEnd w:id="0"/>
+    </w:p>
+    <w:p>
+      <w:pPr>
+        <w:pStyle w:val="ListParagraph"/>
+        <w:ind w:left="1440"/>
+      </w:pPr>
+    </w:p>
+    <w:p>
+      <w:pPr>
         <w:rPr>
           <w:b/>
           <w:u w:val="single"/>
         </w:rPr>
       </w:pPr>
-      <w:r>
+    </w:p>
+    <w:p>
+      <w:pPr>
         <w:rPr>
           <w:b/>
           <w:u w:val="single"/>
         </w:rPr>
-        <w:t>First enter the build folder that contains the latest application build</w:t>
-      </w:r>
+      </w:pPr>
     </w:p>
     <w:p>
       <w:pPr>
@@ -29,87 +639,271 @@
           <w:b/>
           <w:u w:val="single"/>
         </w:rPr>
+        <w:t>MY PC</w:t>
+      </w:r>
+    </w:p>
+    <w:p>
+      <w:pPr>
+        <w:rPr>
+          <w:b/>
+          <w:u w:val="single"/>
+        </w:rPr>
+      </w:pPr>
+      <w:r>
+        <w:rPr>
+          <w:b/>
+          <w:u w:val="single"/>
+        </w:rPr>
         <w:t>Command line argument to create a dependency list for install package.</w:t>
       </w:r>
     </w:p>
     <w:p>
-      <w:r>
+      <w:pPr>
+        <w:rPr>
+          <w:strike/>
+        </w:rPr>
+      </w:pPr>
+      <w:r>
+        <w:rPr>
+          <w:strike/>
+        </w:rPr>
         <w:t>d:\IDEs\Qt\5.7\msvc2015_64\bin\windeployqt.exe TestApplication.exe</w:t>
       </w:r>
     </w:p>
+    <w:p>
+      <w:pPr>
+        <w:rPr>
+          <w:strike/>
+        </w:rPr>
+      </w:pPr>
+      <w:r>
+        <w:rPr>
+          <w:strike/>
+        </w:rPr>
+        <w:t xml:space="preserve">d:\IDEs\Qt\5.7\msvc2015_64\bin\windeployqt.exe </w:t>
+      </w:r>
+      <w:r>
+        <w:rPr>
+          <w:strike/>
+        </w:rPr>
+        <w:t>RADAV</w:t>
+      </w:r>
+      <w:r>
+        <w:rPr>
+          <w:strike/>
+        </w:rPr>
+        <w:t>.exe</w:t>
+      </w:r>
+    </w:p>
+    <w:p>
+      <w:pPr>
+        <w:rPr>
+          <w:b/>
+          <w:u w:val="single"/>
+        </w:rPr>
+      </w:pPr>
+      <w:r>
+        <w:rPr>
+          <w:b/>
+          <w:u w:val="single"/>
+        </w:rPr>
+        <w:t xml:space="preserve">This line will </w:t>
+      </w:r>
+      <w:r>
+        <w:rPr>
+          <w:b/>
+          <w:u w:val="single"/>
+        </w:rPr>
+        <w:t>create</w:t>
+      </w:r>
+      <w:r>
+        <w:rPr>
+          <w:b/>
+          <w:u w:val="single"/>
+        </w:rPr>
+        <w:t xml:space="preserve"> all the items need to run the application in the current folder including the sub directory </w:t>
+      </w:r>
+      <w:r>
+        <w:rPr>
+          <w:b/>
+          <w:u w:val="single"/>
+        </w:rPr>
+        <w:t>resources</w:t>
+      </w:r>
+      <w:r>
+        <w:rPr>
+          <w:b/>
+          <w:u w:val="single"/>
+        </w:rPr>
+        <w:t>.</w:t>
+      </w:r>
+    </w:p>
+    <w:p>
+      <w:r>
+        <w:t>d:\IDEs\Qt\5.7\msvc2015_64\bin\windeployqt.exe --</w:t>
+      </w:r>
+      <w:proofErr w:type="spellStart"/>
+      <w:r>
+        <w:t>qmldir</w:t>
+      </w:r>
+      <w:proofErr w:type="spellEnd"/>
+      <w:r>
+        <w:t xml:space="preserve"> "C:\Users\acwood\Desktop\CS 461\ESRA\ESRA-CS-Team\RADAV_APPLICATION\Resources</w:t>
+      </w:r>
+      <w:proofErr w:type="gramStart"/>
+      <w:r>
+        <w:t>"  TestApplication.exe</w:t>
+      </w:r>
+      <w:proofErr w:type="gramEnd"/>
+    </w:p>
+    <w:p>
+      <w:r>
+        <w:t>d:\IDEs\Qt\5.7\msvc2015_64\bin\windeployqt.exe --</w:t>
+      </w:r>
+      <w:proofErr w:type="spellStart"/>
+      <w:r>
+        <w:t>qmldir</w:t>
+      </w:r>
+      <w:proofErr w:type="spellEnd"/>
+      <w:r>
+        <w:t xml:space="preserve"> "</w:t>
+      </w:r>
+      <w:r>
+        <w:t>D:\GitHub\ESRA-CS-Team-Post-Expo\RADAV_APPLICATION\Resources</w:t>
+      </w:r>
+      <w:r>
+        <w:t>” RADAV.exe</w:t>
+      </w:r>
+    </w:p>
     <w:p/>
     <w:p>
-      <w:pPr>
-        <w:rPr>
-          <w:b/>
-          <w:u w:val="single"/>
-        </w:rPr>
-      </w:pPr>
-      <w:r>
-        <w:rPr>
-          <w:b/>
-          <w:u w:val="single"/>
-        </w:rPr>
-        <w:t xml:space="preserve">This line will </w:t>
-      </w:r>
-      <w:r>
-        <w:rPr>
-          <w:b/>
-          <w:u w:val="single"/>
-        </w:rPr>
-        <w:t>create</w:t>
-      </w:r>
-      <w:r>
-        <w:rPr>
-          <w:b/>
-          <w:u w:val="single"/>
-        </w:rPr>
-        <w:t xml:space="preserve"> all the items need to run the application in the current folder including the sub directory </w:t>
-      </w:r>
-      <w:r>
-        <w:rPr>
-          <w:b/>
-          <w:u w:val="single"/>
-        </w:rPr>
-        <w:t>resources</w:t>
-      </w:r>
-      <w:r>
-        <w:rPr>
-          <w:b/>
-          <w:u w:val="single"/>
-        </w:rPr>
-        <w:t>.</w:t>
-      </w:r>
-    </w:p>
-    <w:p>
-      <w:r>
-        <w:t>d:\IDEs\Qt\5.7\msvc2015_64\bin\windeployqt.exe --</w:t>
+      <w:r>
+        <w:t xml:space="preserve">The above line will work for build or release version </w:t>
+      </w:r>
+      <w:proofErr w:type="gramStart"/>
+      <w:r>
+        <w:t>as long as</w:t>
+      </w:r>
+      <w:proofErr w:type="gramEnd"/>
+      <w:r>
+        <w:t xml:space="preserve"> the </w:t>
       </w:r>
       <w:proofErr w:type="spellStart"/>
       <w:r>
-        <w:t>qmldir</w:t>
+        <w:t>windeployqt</w:t>
       </w:r>
       <w:proofErr w:type="spellEnd"/>
       <w:r>
-        <w:t xml:space="preserve"> "C:\Users\acwood\Desktop\CS 461\ESRA\ESRA-CS-Team\RADAV_APPLICATION\Resources"  TestApplication.exe</w:t>
-      </w:r>
-    </w:p>
-    <w:p>
-      <w:r>
-        <w:t xml:space="preserve">The above line will work for build or release version as long as the </w:t>
+        <w:t xml:space="preserve"> tool is pointed at the appropriate directory.</w:t>
+      </w:r>
+    </w:p>
+    <w:p>
+      <w:r>
+        <w:t xml:space="preserve">Now go to location of the installer package files and </w:t>
       </w:r>
       <w:proofErr w:type="spellStart"/>
       <w:r>
-        <w:t>windeployqt</w:t>
+        <w:t>creat</w:t>
       </w:r>
       <w:proofErr w:type="spellEnd"/>
       <w:r>
-        <w:t xml:space="preserve"> tool is pointed at the appropriate directory.</w:t>
+        <w:t xml:space="preserve"> a folder for your version of the installer.</w:t>
+      </w:r>
+    </w:p>
+    <w:p>
+      <w:r>
+        <w:t>Copy the existing “config” and “package” folders into your new folder</w:t>
+      </w:r>
+    </w:p>
+    <w:p>
+      <w:r>
+        <w:t xml:space="preserve">Copy the contents of the </w:t>
+      </w:r>
+      <w:r>
+        <w:t>&lt;</w:t>
+      </w:r>
+      <w:r>
+        <w:t>location of build -Release&gt; all files and folders into &lt;location of your installer package&gt;\package\</w:t>
+      </w:r>
+      <w:proofErr w:type="spellStart"/>
+      <w:r>
+        <w:t>com.vendor.product</w:t>
+      </w:r>
+      <w:proofErr w:type="spellEnd"/>
+      <w:r>
+        <w:t>\data</w:t>
+      </w:r>
+    </w:p>
+    <w:p>
+      <w:r>
+        <w:lastRenderedPageBreak/>
+        <w:t>“</w:t>
+      </w:r>
+      <w:proofErr w:type="gramStart"/>
+      <w:r>
+        <w:t>D:\GitHub\ESRA-CS-Team-Post-Expo\build-RADAV-Desktop_Qt_5_7_1_MSVC2015_64bit-Release\release</w:t>
+      </w:r>
+      <w:r>
+        <w:t>”</w:t>
+      </w:r>
+      <w:r>
+        <w:t xml:space="preserve"> </w:t>
+      </w:r>
+      <w:r>
+        <w:t xml:space="preserve"> to</w:t>
+      </w:r>
+      <w:proofErr w:type="gramEnd"/>
+      <w:r>
+        <w:t xml:space="preserve"> “</w:t>
+      </w:r>
+      <w:r>
+        <w:t>D:\GitHub\ESRA-CS-Team-Post-Expo\RADAVInstaller\radavInstallerV3</w:t>
+      </w:r>
+      <w:r>
+        <w:t>\package\com.vendor.product\data</w:t>
+      </w:r>
+      <w:r>
+        <w:t>”</w:t>
+      </w:r>
+    </w:p>
+    <w:p>
+      <w:r>
+        <w:t>Finally run the following command from the root of your new installer folder.</w:t>
+      </w:r>
+    </w:p>
+    <w:p>
+      <w:r>
+        <w:t xml:space="preserve">From here: </w:t>
+      </w:r>
+      <w:r>
+        <w:t>D:\GitHub\ESRA-CS-Team-Post-Expo\RADAVInstaller\radavInstallerV3</w:t>
+      </w:r>
+    </w:p>
+    <w:p>
+      <w:pPr>
+        <w:rPr>
+          <w:sz w:val="24"/>
+          <w:szCs w:val="24"/>
+        </w:rPr>
+      </w:pPr>
+      <w:r>
+        <w:rPr>
+          <w:sz w:val="24"/>
+          <w:szCs w:val="24"/>
+        </w:rPr>
+        <w:t xml:space="preserve"> Run </w:t>
+      </w:r>
+      <w:r>
+        <w:rPr>
+          <w:sz w:val="24"/>
+          <w:szCs w:val="24"/>
+        </w:rPr>
+        <w:t>d:\IDEs\Qt\Tools\QtInstallerFramework\2.0\bin\binarycreator.exe --verbose --offline-only -c config\config.xml -p package RADAVInstall.exe</w:t>
       </w:r>
     </w:p>
     <w:p/>
     <w:p>
-      <w:hyperlink r:id="rId4" w:history="1">
+      <w:hyperlink r:id="rId7" w:history="1">
         <w:r>
           <w:rPr>
             <w:rStyle w:val="Hyperlink"/>
@@ -119,7 +913,7 @@
       </w:hyperlink>
     </w:p>
     <w:p>
-      <w:hyperlink r:id="rId5" w:history="1">
+      <w:hyperlink r:id="rId8" w:history="1">
         <w:r>
           <w:rPr>
             <w:rStyle w:val="Hyperlink"/>
@@ -129,7 +923,7 @@
       </w:hyperlink>
     </w:p>
     <w:p>
-      <w:hyperlink r:id="rId6" w:anchor="the-windows-deployment-tool" w:history="1">
+      <w:hyperlink r:id="rId9" w:anchor="the-windows-deployment-tool" w:history="1">
         <w:r>
           <w:rPr>
             <w:rStyle w:val="Hyperlink"/>
@@ -139,7 +933,7 @@
       </w:hyperlink>
     </w:p>
     <w:p>
-      <w:hyperlink r:id="rId7" w:history="1">
+      <w:hyperlink r:id="rId10" w:history="1">
         <w:r>
           <w:rPr>
             <w:rStyle w:val="Hyperlink"/>
@@ -161,26 +955,6 @@
           <w:b/>
           <w:u w:val="single"/>
         </w:rPr>
-        <w:t>Now the line to create the setup program, but it currently closes without notice or warning.</w:t>
-      </w:r>
-    </w:p>
-    <w:p>
-      <w:r>
-        <w:t>d:\IDEs\Qt\Tools\QtInstallerFramework\2.0\bin\binarycreator.exe --verbose --offline-only -c config\config.xml -p package RADAVInstall.exe</w:t>
-      </w:r>
-    </w:p>
-    <w:p>
-      <w:pPr>
-        <w:rPr>
-          <w:b/>
-          <w:u w:val="single"/>
-        </w:rPr>
-      </w:pPr>
-      <w:r>
-        <w:rPr>
-          <w:b/>
-          <w:u w:val="single"/>
-        </w:rPr>
         <w:t>Location of the working directory for the install</w:t>
       </w:r>
     </w:p>
@@ -193,6 +967,11 @@
         <w:t>RADAVInstaller</w:t>
       </w:r>
       <w:proofErr w:type="spellEnd"/>
+    </w:p>
+    <w:p>
+      <w:r>
+        <w:t>D:\GitHub\ESRA-CS-Team-Post-Expo\RADAVInstaller\radavInstallerV3</w:t>
+      </w:r>
     </w:p>
     <w:p>
       <w:pPr>
@@ -220,7 +999,6 @@
           <w:szCs w:val="24"/>
         </w:rPr>
       </w:pPr>
-      <w:bookmarkStart w:id="0" w:name="_GoBack"/>
       <w:r>
         <w:rPr>
           <w:sz w:val="24"/>
@@ -228,7 +1006,6 @@
         </w:rPr>
         <w:t>d:\IDEs\Qt\Tools\QtInstallerFramework\2.0\bin\binarycreator.exe --verbose --offline-only -c config\config.xml -p package RADAVInstall.exe</w:t>
       </w:r>
-      <w:bookmarkEnd w:id="0"/>
     </w:p>
     <w:sectPr>
       <w:pgSz w:w="12240" w:h="15840"/>
@@ -238,6 +1015,103 @@
     </w:sectPr>
   </w:body>
 </w:document>
+</file>
+
+<file path=word/numbering.xml><?xml version="1.0" encoding="utf-8"?>
+<w:numbering xmlns:wpc="http://schemas.microsoft.com/office/word/2010/wordprocessingCanvas" xmlns:cx="http://schemas.microsoft.com/office/drawing/2014/chartex" xmlns:cx1="http://schemas.microsoft.com/office/drawing/2015/9/8/chartex" xmlns:cx2="http://schemas.microsoft.com/office/drawing/2015/10/21/chartex" xmlns:cx3="http://schemas.microsoft.com/office/drawing/2016/5/9/chartex" xmlns:cx4="http://schemas.microsoft.com/office/drawing/2016/5/10/chartex" xmlns:cx5="http://schemas.microsoft.com/office/drawing/2016/5/11/chartex" xmlns:cx6="http://schemas.microsoft.com/office/drawing/2016/5/12/chartex" xmlns:cx7="http://schemas.microsoft.com/office/drawing/2016/5/13/chartex" xmlns:cx8="http://schemas.microsoft.com/office/drawing/2016/5/14/chartex" xmlns:mc="http://schemas.openxmlformats.org/markup-compatibility/2006" xmlns:aink="http://schemas.microsoft.com/office/drawing/2016/ink" xmlns:o="urn:schemas-microsoft-com:office:office" xmlns:r="http://schemas.openxmlformats.org/officeDocument/2006/relationships" xmlns:m="http://schemas.openxmlformats.org/officeDocument/2006/math" xmlns:v="urn:schemas-microsoft-com:vml" xmlns:wp14="http://schemas.microsoft.com/office/word/2010/wordprocessingDrawing" xmlns:wp="http://schemas.openxmlformats.org/drawingml/2006/wordprocessingDrawing" xmlns:w10="urn:schemas-microsoft-com:office:word" xmlns:w="http://schemas.openxmlformats.org/wordprocessingml/2006/main" xmlns:w14="http://schemas.microsoft.com/office/word/2010/wordml" xmlns:w15="http://schemas.microsoft.com/office/word/2012/wordml" xmlns:w16se="http://schemas.microsoft.com/office/word/2015/wordml/symex" xmlns:wpg="http://schemas.microsoft.com/office/word/2010/wordprocessingGroup" xmlns:wpi="http://schemas.microsoft.com/office/word/2010/wordprocessingInk" xmlns:wne="http://schemas.microsoft.com/office/word/2006/wordml" xmlns:wps="http://schemas.microsoft.com/office/word/2010/wordprocessingShape" mc:Ignorable="w14 w15 w16se wp14">
+  <w:abstractNum w:abstractNumId="0" w15:restartNumberingAfterBreak="0">
+    <w:nsid w:val="38CB08E2"/>
+    <w:multiLevelType w:val="hybridMultilevel"/>
+    <w:tmpl w:val="AADAD870"/>
+    <w:lvl w:ilvl="0" w:tplc="0409000F">
+      <w:start w:val="1"/>
+      <w:numFmt w:val="decimal"/>
+      <w:lvlText w:val="%1."/>
+      <w:lvlJc w:val="left"/>
+      <w:pPr>
+        <w:ind w:left="720" w:hanging="360"/>
+      </w:pPr>
+      <w:rPr>
+        <w:rFonts w:hint="default"/>
+      </w:rPr>
+    </w:lvl>
+    <w:lvl w:ilvl="1" w:tplc="04090019">
+      <w:start w:val="1"/>
+      <w:numFmt w:val="lowerLetter"/>
+      <w:lvlText w:val="%2."/>
+      <w:lvlJc w:val="left"/>
+      <w:pPr>
+        <w:ind w:left="1440" w:hanging="360"/>
+      </w:pPr>
+    </w:lvl>
+    <w:lvl w:ilvl="2" w:tplc="0409001B">
+      <w:start w:val="1"/>
+      <w:numFmt w:val="lowerRoman"/>
+      <w:lvlText w:val="%3."/>
+      <w:lvlJc w:val="right"/>
+      <w:pPr>
+        <w:ind w:left="2160" w:hanging="180"/>
+      </w:pPr>
+    </w:lvl>
+    <w:lvl w:ilvl="3" w:tplc="0409000F" w:tentative="1">
+      <w:start w:val="1"/>
+      <w:numFmt w:val="decimal"/>
+      <w:lvlText w:val="%4."/>
+      <w:lvlJc w:val="left"/>
+      <w:pPr>
+        <w:ind w:left="2880" w:hanging="360"/>
+      </w:pPr>
+    </w:lvl>
+    <w:lvl w:ilvl="4" w:tplc="04090019" w:tentative="1">
+      <w:start w:val="1"/>
+      <w:numFmt w:val="lowerLetter"/>
+      <w:lvlText w:val="%5."/>
+      <w:lvlJc w:val="left"/>
+      <w:pPr>
+        <w:ind w:left="3600" w:hanging="360"/>
+      </w:pPr>
+    </w:lvl>
+    <w:lvl w:ilvl="5" w:tplc="0409001B" w:tentative="1">
+      <w:start w:val="1"/>
+      <w:numFmt w:val="lowerRoman"/>
+      <w:lvlText w:val="%6."/>
+      <w:lvlJc w:val="right"/>
+      <w:pPr>
+        <w:ind w:left="4320" w:hanging="180"/>
+      </w:pPr>
+    </w:lvl>
+    <w:lvl w:ilvl="6" w:tplc="0409000F" w:tentative="1">
+      <w:start w:val="1"/>
+      <w:numFmt w:val="decimal"/>
+      <w:lvlText w:val="%7."/>
+      <w:lvlJc w:val="left"/>
+      <w:pPr>
+        <w:ind w:left="5040" w:hanging="360"/>
+      </w:pPr>
+    </w:lvl>
+    <w:lvl w:ilvl="7" w:tplc="04090019" w:tentative="1">
+      <w:start w:val="1"/>
+      <w:numFmt w:val="lowerLetter"/>
+      <w:lvlText w:val="%8."/>
+      <w:lvlJc w:val="left"/>
+      <w:pPr>
+        <w:ind w:left="5760" w:hanging="360"/>
+      </w:pPr>
+    </w:lvl>
+    <w:lvl w:ilvl="8" w:tplc="0409001B" w:tentative="1">
+      <w:start w:val="1"/>
+      <w:numFmt w:val="lowerRoman"/>
+      <w:lvlText w:val="%9."/>
+      <w:lvlJc w:val="right"/>
+      <w:pPr>
+        <w:ind w:left="6480" w:hanging="180"/>
+      </w:pPr>
+    </w:lvl>
+  </w:abstractNum>
+  <w:num w:numId="1">
+    <w:abstractNumId w:val="0"/>
+  </w:num>
+</w:numbering>
 </file>
 
 <file path=word/styles.xml><?xml version="1.0" encoding="utf-8"?>
@@ -687,6 +1561,17 @@
       <w:shd w:val="clear" w:color="auto" w:fill="E6E6E6"/>
     </w:rPr>
   </w:style>
+  <w:style w:type="paragraph" w:styleId="ListParagraph">
+    <w:name w:val="List Paragraph"/>
+    <w:basedOn w:val="Normal"/>
+    <w:uiPriority w:val="34"/>
+    <w:qFormat/>
+    <w:rsid w:val="00A345B5"/>
+    <w:pPr>
+      <w:ind w:left="720"/>
+      <w:contextualSpacing/>
+    </w:pPr>
+  </w:style>
 </w:styles>
 </file>
 

</xml_diff>

<commit_message>
slight changes, got problems
</commit_message>
<xml_diff>
--- a/RADAVInstaller/WorkLog.docx
+++ b/RADAVInstaller/WorkLog.docx
@@ -314,21 +314,15 @@
         </w:numPr>
       </w:pPr>
       <w:r>
-        <w:t xml:space="preserve">&lt;location of QT </w:t>
-      </w:r>
-      <w:proofErr w:type="gramStart"/>
-      <w:r>
-        <w:t>install</w:t>
-      </w:r>
-      <w:proofErr w:type="gramEnd"/>
-      <w:r>
-        <w:t>&gt;\</w:t>
+        <w:t>&lt;location of QT install&gt;\</w:t>
       </w:r>
       <w:r>
         <w:t xml:space="preserve">windeployqt.exe </w:t>
       </w:r>
-      <w:r>
-        <w:t>exe --</w:t>
+      <w:bookmarkStart w:id="0" w:name="_GoBack"/>
+      <w:bookmarkEnd w:id="0"/>
+      <w:r>
+        <w:t>--</w:t>
       </w:r>
       <w:proofErr w:type="spellStart"/>
       <w:r>
@@ -570,6 +564,13 @@
           <w:szCs w:val="24"/>
         </w:rPr>
         <w:t>\2.0\bin\binarycreator.exe --verbose --offline-only -c config\config.xml -p package RADAVInstall.exe</w:t>
+      </w:r>
+      <w:r>
+        <w:rPr>
+          <w:sz w:val="24"/>
+          <w:szCs w:val="24"/>
+        </w:rPr>
+        <w:t>”</w:t>
       </w:r>
     </w:p>
     <w:p>
@@ -601,10 +602,7 @@
         </w:r>
       </w:hyperlink>
     </w:p>
-    <w:p>
-      <w:bookmarkStart w:id="0" w:name="_GoBack"/>
-      <w:bookmarkEnd w:id="0"/>
-    </w:p>
+    <w:p/>
     <w:p>
       <w:pPr>
         <w:pStyle w:val="ListParagraph"/>

</xml_diff>